<commit_message>
[CV] Updating resume PDF and DOC versions...
</commit_message>
<xml_diff>
--- a/assets/docs/resume.docx
+++ b/assets/docs/resume.docx
@@ -616,7 +616,7 @@
                 <w:szCs w:val="20"/>
                 <w:rtl w:val="0"/>
               </w:rPr>
-              <w:t xml:space="preserve">Studied at Federal University</w:t>
+              <w:t xml:space="preserve">Studied in field related to Software development and engineering</w:t>
             </w:r>
           </w:p>
         </w:tc>
@@ -1439,7 +1439,7 @@
               <w:rPr>
                 <w:rtl w:val="0"/>
               </w:rPr>
-              <w:t xml:space="preserve">Full stack and mobile developer</w:t>
+              <w:t xml:space="preserve">Front-end developer</w:t>
             </w:r>
             <w:r>
               <w:rPr>
@@ -1469,7 +1469,7 @@
               <w:rPr>
                 <w:rtl w:val="0"/>
               </w:rPr>
-              <w:t xml:space="preserve">2012 - 2016</w:t>
+              <w:t xml:space="preserve">Oct 2012 - Dec 2013</w:t>
             </w:r>
           </w:p>
           <w:p>
@@ -1496,67 +1496,9 @@
                 <w:szCs w:val="20"/>
                 <w:rtl w:val="0"/>
               </w:rPr>
-              <w:t xml:space="preserve">Developed and deployed features for existing Ruby on Rails application; </w:t>
-            </w:r>
-          </w:p>
-          <w:p>
-            <w:pPr>
-              <w:widowControl w:val="0"/>
-              <w:pBdr>
-                <w:top w:space="0" w:sz="0" w:val="nil"/>
-                <w:left w:space="0" w:sz="0" w:val="nil"/>
-                <w:bottom w:space="0" w:sz="0" w:val="nil"/>
-                <w:right w:space="0" w:sz="0" w:val="nil"/>
-                <w:between w:space="0" w:sz="0" w:val="nil"/>
-              </w:pBdr>
-              <w:shd w:fill="auto" w:val="clear"/>
-              <w:spacing w:before="100" w:line="240" w:lineRule="auto"/>
-              <w:ind w:left="0" w:firstLine="0"/>
-              <w:rPr>
-                <w:sz w:val="20"/>
-                <w:szCs w:val="20"/>
-              </w:rPr>
-            </w:pPr>
-            <w:r>
-              <w:rPr>
-                <w:sz w:val="20"/>
-                <w:szCs w:val="20"/>
-                <w:rtl w:val="0"/>
-              </w:rPr>
-              <w:t xml:space="preserve">Maintained existing iOS application using Objective-C and Swift;</w:t>
-            </w:r>
-          </w:p>
-          <w:p>
-            <w:pPr>
-              <w:widowControl w:val="0"/>
-              <w:pBdr>
-                <w:top w:space="0" w:sz="0" w:val="nil"/>
-                <w:left w:space="0" w:sz="0" w:val="nil"/>
-                <w:bottom w:space="0" w:sz="0" w:val="nil"/>
-                <w:right w:space="0" w:sz="0" w:val="nil"/>
-                <w:between w:space="0" w:sz="0" w:val="nil"/>
-              </w:pBdr>
-              <w:shd w:fill="auto" w:val="clear"/>
-              <w:spacing w:before="100" w:line="240" w:lineRule="auto"/>
-              <w:ind w:left="0" w:firstLine="0"/>
-              <w:rPr>
-                <w:rFonts w:ascii="Lato" w:cs="Lato" w:eastAsia="Lato" w:hAnsi="Lato"/>
-                <w:sz w:val="20"/>
-                <w:szCs w:val="20"/>
-              </w:rPr>
-            </w:pPr>
-            <w:r>
-              <w:rPr>
-                <w:sz w:val="20"/>
-                <w:szCs w:val="20"/>
-                <w:rtl w:val="0"/>
-              </w:rPr>
-              <w:t xml:space="preserve"> Designed and Implemented user interfaces focused at user's experience;</w:t>
-            </w:r>
-            <w:r>
-              <w:rPr>
-                <w:rtl w:val="0"/>
-              </w:rPr>
+              <w:t xml:space="preserve">Designed and Implemented user interfaces focused at user's experience;</w:t>
+              <w:br w:type="textWrapping"/>
+              <w:t xml:space="preserve">Integrated visual web components with back-end application logic built with Ruby on Rails;</w:t>
             </w:r>
           </w:p>
           <w:p>
@@ -1572,31 +1514,135 @@
           </w:p>
           <w:p>
             <w:pPr>
-              <w:spacing w:before="0" w:line="240" w:lineRule="auto"/>
+              <w:pStyle w:val="Heading2"/>
+              <w:keepNext w:val="0"/>
+              <w:keepLines w:val="0"/>
+              <w:widowControl w:val="0"/>
+              <w:rPr>
+                <w:b w:val="0"/>
+              </w:rPr>
+            </w:pPr>
+            <w:bookmarkStart w:colFirst="0" w:colLast="0" w:name="_d8cm43mvy52" w:id="9"/>
+            <w:bookmarkEnd w:id="9"/>
+            <w:r>
+              <w:rPr>
+                <w:rtl w:val="0"/>
+              </w:rPr>
+              <w:t xml:space="preserve">Full stack and mobile developer</w:t>
+            </w:r>
+            <w:r>
+              <w:rPr>
+                <w:b w:val="0"/>
+                <w:rtl w:val="0"/>
+              </w:rPr>
+              <w:t xml:space="preserve"> at FFIT Serviços de Inovação e Tecnologia</w:t>
+            </w:r>
+          </w:p>
+          <w:p>
+            <w:pPr>
+              <w:pStyle w:val="Heading3"/>
+              <w:keepNext w:val="0"/>
+              <w:keepLines w:val="0"/>
+              <w:widowControl w:val="0"/>
+              <w:spacing w:before="0" w:lineRule="auto"/>
               <w:rPr/>
             </w:pPr>
-            <w:r>
-              <w:rPr>
-                <w:rtl w:val="0"/>
-              </w:rPr>
-            </w:r>
-          </w:p>
-          <w:p>
-            <w:pPr>
-              <w:spacing w:before="0" w:line="240" w:lineRule="auto"/>
+            <w:bookmarkStart w:colFirst="0" w:colLast="0" w:name="_vbahhiytj3su" w:id="10"/>
+            <w:bookmarkEnd w:id="10"/>
+            <w:r>
+              <w:rPr>
+                <w:rtl w:val="0"/>
+              </w:rPr>
+              <w:t xml:space="preserve">Jan 2014 - Apr 2016</w:t>
+            </w:r>
+          </w:p>
+          <w:p>
+            <w:pPr>
+              <w:widowControl w:val="0"/>
+              <w:spacing w:before="100" w:line="240" w:lineRule="auto"/>
               <w:rPr/>
             </w:pPr>
             <w:r>
               <w:rPr>
-                <w:rtl w:val="0"/>
-              </w:rPr>
-            </w:r>
-          </w:p>
-          <w:p>
-            <w:pPr>
-              <w:spacing w:before="0" w:line="240" w:lineRule="auto"/>
+                <w:sz w:val="20"/>
+                <w:szCs w:val="20"/>
+                <w:rtl w:val="0"/>
+              </w:rPr>
+              <w:t xml:space="preserve">Developed and deployed features for existing Ruby on Rails application; </w:t>
+              <w:br w:type="textWrapping"/>
+              <w:t xml:space="preserve">Maintained existing iOS application using Objective-C and Swift; Designed and Implemented user interfaces focused at user's experience;</w:t>
+            </w:r>
+            <w:r>
+              <w:rPr>
+                <w:rtl w:val="0"/>
+              </w:rPr>
+            </w:r>
+          </w:p>
+          <w:p>
+            <w:pPr>
+              <w:pStyle w:val="Heading2"/>
+              <w:keepNext w:val="0"/>
+              <w:keepLines w:val="0"/>
+              <w:widowControl w:val="0"/>
+              <w:spacing w:before="320" w:lineRule="auto"/>
+              <w:rPr>
+                <w:b w:val="0"/>
+              </w:rPr>
+            </w:pPr>
+            <w:bookmarkStart w:colFirst="0" w:colLast="0" w:name="_mjky37ypafyu" w:id="11"/>
+            <w:bookmarkEnd w:id="11"/>
+            <w:r>
+              <w:rPr>
+                <w:rtl w:val="0"/>
+              </w:rPr>
+              <w:t xml:space="preserve">Full stack developer</w:t>
+            </w:r>
+            <w:r>
+              <w:rPr>
+                <w:b w:val="0"/>
+                <w:rtl w:val="0"/>
+              </w:rPr>
+              <w:t xml:space="preserve"> at Fortes Tecnologia</w:t>
+            </w:r>
+          </w:p>
+          <w:p>
+            <w:pPr>
+              <w:pStyle w:val="Heading3"/>
+              <w:keepNext w:val="0"/>
+              <w:keepLines w:val="0"/>
+              <w:widowControl w:val="0"/>
+              <w:spacing w:before="0" w:lineRule="auto"/>
               <w:rPr/>
             </w:pPr>
+            <w:bookmarkStart w:colFirst="0" w:colLast="0" w:name="_z9pmjds6gpio" w:id="12"/>
+            <w:bookmarkEnd w:id="12"/>
+            <w:r>
+              <w:rPr>
+                <w:rtl w:val="0"/>
+              </w:rPr>
+              <w:t xml:space="preserve">Apr 2016 - Jan 2017</w:t>
+            </w:r>
+          </w:p>
+          <w:p>
+            <w:pPr>
+              <w:widowControl w:val="0"/>
+              <w:spacing w:before="100" w:line="240" w:lineRule="auto"/>
+              <w:rPr/>
+            </w:pPr>
+            <w:r>
+              <w:rPr>
+                <w:sz w:val="20"/>
+                <w:szCs w:val="20"/>
+                <w:rtl w:val="0"/>
+              </w:rPr>
+              <w:t xml:space="preserve">Participate of initial development team of an important Rails application, actively helping with design and architectural decisions thinking in forthcoming scalability and ensuring security;</w:t>
+              <w:br w:type="textWrapping"/>
+              <w:t xml:space="preserve">Worked directly with product owners and company founders to maximize efficiency and delivery accuracy;</w:t>
+              <w:br w:type="textWrapping"/>
+              <w:t xml:space="preserve">Developed and deployed a large numbers of features to the main app;</w:t>
+              <w:br w:type="textWrapping"/>
+              <w:t xml:space="preserve">Designed and Implemented user interfaces focused at user's experience;</w:t>
+            </w:r>
             <w:r>
               <w:rPr>
                 <w:rtl w:val="0"/>
@@ -1625,8 +1671,8 @@
                 <w:szCs w:val="22"/>
               </w:rPr>
             </w:pPr>
-            <w:bookmarkStart w:colFirst="0" w:colLast="0" w:name="_enqtw4cfagi5" w:id="9"/>
-            <w:bookmarkEnd w:id="9"/>
+            <w:bookmarkStart w:colFirst="0" w:colLast="0" w:name="_a52tglgkngps" w:id="13"/>
+            <w:bookmarkEnd w:id="13"/>
             <w:r>
               <w:rPr>
                 <w:rtl w:val="0"/>
@@ -1668,13 +1714,13 @@
                 <w:szCs w:val="18"/>
               </w:rPr>
             </w:pPr>
-            <w:bookmarkStart w:colFirst="0" w:colLast="0" w:name="_qapvr1v5dben" w:id="10"/>
-            <w:bookmarkEnd w:id="10"/>
-            <w:r>
-              <w:rPr>
-                <w:rtl w:val="0"/>
-              </w:rPr>
-              <w:t xml:space="preserve">2016 - Present</w:t>
+            <w:bookmarkStart w:colFirst="0" w:colLast="0" w:name="_qapvr1v5dben" w:id="14"/>
+            <w:bookmarkEnd w:id="14"/>
+            <w:r>
+              <w:rPr>
+                <w:rtl w:val="0"/>
+              </w:rPr>
+              <w:t xml:space="preserve">Jan 2017 - Present</w:t>
             </w:r>
             <w:r>
               <w:rPr>
@@ -1697,7 +1743,7 @@
                 <w:szCs w:val="20"/>
                 <w:rtl w:val="0"/>
               </w:rPr>
-              <w:t xml:space="preserve">Developed and deployed a large numbers of features for existing Ruby on Rails application (</w:t>
+              <w:t xml:space="preserve">Contributed to first production release of our large Learning management System called Elore (</w:t>
             </w:r>
             <w:hyperlink r:id="rId12">
               <w:r>
@@ -1708,7 +1754,7 @@
                   <w:u w:val="single"/>
                   <w:rtl w:val="0"/>
                 </w:rPr>
-                <w:t xml:space="preserve">https://www.elore.com.br/</w:t>
+                <w:t xml:space="preserve">https://www.elore.com.br</w:t>
               </w:r>
             </w:hyperlink>
             <w:r>
@@ -1718,41 +1764,13 @@
                 <w:rtl w:val="0"/>
               </w:rPr>
               <w:t xml:space="preserve">);</w:t>
-            </w:r>
-          </w:p>
-          <w:p>
-            <w:pPr>
-              <w:widowControl w:val="0"/>
-              <w:spacing w:before="100" w:line="240" w:lineRule="auto"/>
-              <w:rPr>
-                <w:sz w:val="20"/>
-                <w:szCs w:val="20"/>
-              </w:rPr>
-            </w:pPr>
-            <w:r>
-              <w:rPr>
-                <w:sz w:val="20"/>
-                <w:szCs w:val="20"/>
-                <w:rtl w:val="0"/>
-              </w:rPr>
-              <w:t xml:space="preserve">Worked directly with product owners and company founders to maximize efficiency and delivery precision;</w:t>
-            </w:r>
-          </w:p>
-          <w:p>
-            <w:pPr>
-              <w:widowControl w:val="0"/>
-              <w:spacing w:before="100" w:line="240" w:lineRule="auto"/>
-              <w:rPr>
-                <w:sz w:val="20"/>
-                <w:szCs w:val="20"/>
-              </w:rPr>
-            </w:pPr>
-            <w:r>
-              <w:rPr>
-                <w:sz w:val="20"/>
-                <w:szCs w:val="20"/>
-                <w:rtl w:val="0"/>
-              </w:rPr>
+              <w:br w:type="textWrapping"/>
+              <w:t xml:space="preserve">Developed and deployed a large numbers of features for existing Ruby on Rails application;</w:t>
+              <w:br w:type="textWrapping"/>
+              <w:t xml:space="preserve">Worked directly with product owners and company founders in order to maximize efficiency and delivery accuracy;</w:t>
+              <w:br w:type="textWrapping"/>
+              <w:t xml:space="preserve">Developed and deployed a large numbers of features to the main app;</w:t>
+              <w:br w:type="textWrapping"/>
               <w:t xml:space="preserve">Designed and Implemented user interfaces focused at user's experience; </w:t>
             </w:r>
           </w:p>
@@ -1823,8 +1841,8 @@
                 <w:szCs w:val="24"/>
               </w:rPr>
             </w:pPr>
-            <w:bookmarkStart w:colFirst="0" w:colLast="0" w:name="_skqh4zb6ceyb" w:id="11"/>
-            <w:bookmarkEnd w:id="11"/>
+            <w:bookmarkStart w:colFirst="0" w:colLast="0" w:name="_skqh4zb6ceyb" w:id="15"/>
+            <w:bookmarkEnd w:id="15"/>
             <w:r>
               <w:rPr>
                 <w:rtl w:val="0"/>
@@ -1928,8 +1946,8 @@
                 <w:b w:val="0"/>
               </w:rPr>
             </w:pPr>
-            <w:bookmarkStart w:colFirst="0" w:colLast="0" w:name="_t76w5hvt2psf" w:id="12"/>
-            <w:bookmarkEnd w:id="12"/>
+            <w:bookmarkStart w:colFirst="0" w:colLast="0" w:name="_t76w5hvt2psf" w:id="16"/>
+            <w:bookmarkEnd w:id="16"/>
             <w:r>
               <w:rPr>
                 <w:rtl w:val="0"/>
@@ -1966,8 +1984,8 @@
               <w:spacing w:before="0" w:lineRule="auto"/>
               <w:rPr/>
             </w:pPr>
-            <w:bookmarkStart w:colFirst="0" w:colLast="0" w:name="_lrykc6q701fl" w:id="13"/>
-            <w:bookmarkEnd w:id="13"/>
+            <w:bookmarkStart w:colFirst="0" w:colLast="0" w:name="_lrykc6q701fl" w:id="17"/>
+            <w:bookmarkEnd w:id="17"/>
             <w:r>
               <w:rPr>
                 <w:rtl w:val="0"/>
@@ -2015,8 +2033,8 @@
                 <w:b w:val="0"/>
               </w:rPr>
             </w:pPr>
-            <w:bookmarkStart w:colFirst="0" w:colLast="0" w:name="_y6uwg2noyd18" w:id="14"/>
-            <w:bookmarkEnd w:id="14"/>
+            <w:bookmarkStart w:colFirst="0" w:colLast="0" w:name="_y6uwg2noyd18" w:id="18"/>
+            <w:bookmarkEnd w:id="18"/>
             <w:r>
               <w:rPr>
                 <w:rtl w:val="0"/>
@@ -2028,7 +2046,7 @@
                 <w:b w:val="0"/>
                 <w:rtl w:val="0"/>
               </w:rPr>
-              <w:t xml:space="preserve">at</w:t>
+              <w:t xml:space="preserve">on</w:t>
             </w:r>
             <w:r>
               <w:rPr>
@@ -2041,7 +2059,7 @@
                 <w:b w:val="0"/>
                 <w:rtl w:val="0"/>
               </w:rPr>
-              <w:t xml:space="preserve">MAAT Project</w:t>
+              <w:t xml:space="preserve">Solar Project</w:t>
             </w:r>
           </w:p>
           <w:p>
@@ -2053,8 +2071,8 @@
               <w:spacing w:before="0" w:lineRule="auto"/>
               <w:rPr/>
             </w:pPr>
-            <w:bookmarkStart w:colFirst="0" w:colLast="0" w:name="_ifb12hrnzmrc" w:id="15"/>
-            <w:bookmarkEnd w:id="15"/>
+            <w:bookmarkStart w:colFirst="0" w:colLast="0" w:name="_ifb12hrnzmrc" w:id="19"/>
+            <w:bookmarkEnd w:id="19"/>
             <w:r>
               <w:rPr>
                 <w:rtl w:val="0"/>
@@ -2157,8 +2175,8 @@
               <w:widowControl w:val="0"/>
               <w:rPr/>
             </w:pPr>
-            <w:bookmarkStart w:colFirst="0" w:colLast="0" w:name="_tk538brb1kdf" w:id="16"/>
-            <w:bookmarkEnd w:id="16"/>
+            <w:bookmarkStart w:colFirst="0" w:colLast="0" w:name="_tk538brb1kdf" w:id="20"/>
+            <w:bookmarkEnd w:id="20"/>
             <w:r>
               <w:rPr>
                 <w:rtl w:val="0"/>
@@ -2247,8 +2265,8 @@
                 <w:b w:val="0"/>
               </w:rPr>
             </w:pPr>
-            <w:bookmarkStart w:colFirst="0" w:colLast="0" w:name="_r7oinwx5vtl9" w:id="17"/>
-            <w:bookmarkEnd w:id="17"/>
+            <w:bookmarkStart w:colFirst="0" w:colLast="0" w:name="_r7oinwx5vtl9" w:id="21"/>
+            <w:bookmarkEnd w:id="21"/>
             <w:r>
               <w:rPr>
                 <w:rtl w:val="0"/>
@@ -2272,8 +2290,8 @@
               <w:spacing w:before="0" w:lineRule="auto"/>
               <w:rPr/>
             </w:pPr>
-            <w:bookmarkStart w:colFirst="0" w:colLast="0" w:name="_uqfre138cju9" w:id="18"/>
-            <w:bookmarkEnd w:id="18"/>
+            <w:bookmarkStart w:colFirst="0" w:colLast="0" w:name="_uqfre138cju9" w:id="22"/>
+            <w:bookmarkEnd w:id="22"/>
             <w:r>
               <w:rPr>
                 <w:rtl w:val="0"/>
@@ -2339,7 +2357,7 @@
     </w:p>
     <w:sectPr>
       <w:pgSz w:h="15840" w:w="12240"/>
-      <w:pgMar w:bottom="566.9291338582677" w:top="566.9291338582677" w:left="963.7795275590553" w:right="963.7795275590553" w:header="0" w:footer="720"/>
+      <w:pgMar w:bottom="566.9291338582677" w:top="566.9291338582677" w:left="850.3937007874016" w:right="850.3937007874016" w:header="0" w:footer="720"/>
       <w:pgNumType w:start="1"/>
     </w:sectPr>
   </w:body>

</xml_diff>

<commit_message>
[CV] Updating cv files(.pdf and .docx)
</commit_message>
<xml_diff>
--- a/assets/docs/resume.docx
+++ b/assets/docs/resume.docx
@@ -184,12 +184,12 @@
                 <wp:inline distB="114300" distT="114300" distL="114300" distR="114300">
                   <wp:extent cx="3981450" cy="25400"/>
                   <wp:effectExtent b="0" l="0" r="0" t="0"/>
-                  <wp:docPr descr="linha horizontal" id="1" name="image4.png"/>
+                  <wp:docPr descr="linha horizontal" id="1" name="image5.png"/>
                   <a:graphic>
                     <a:graphicData uri="http://schemas.openxmlformats.org/drawingml/2006/picture">
                       <pic:pic>
                         <pic:nvPicPr>
-                          <pic:cNvPr descr="linha horizontal" id="0" name="image4.png"/>
+                          <pic:cNvPr descr="linha horizontal" id="0" name="image5.png"/>
                           <pic:cNvPicPr preferRelativeResize="0"/>
                         </pic:nvPicPr>
                         <pic:blipFill>
@@ -310,6 +310,14 @@
           <w:p>
             <w:pPr>
               <w:widowControl w:val="0"/>
+              <w:pBdr>
+                <w:top w:space="0" w:sz="0" w:val="nil"/>
+                <w:left w:space="0" w:sz="0" w:val="nil"/>
+                <w:bottom w:space="0" w:sz="0" w:val="nil"/>
+                <w:right w:space="0" w:sz="0" w:val="nil"/>
+                <w:between w:space="0" w:sz="0" w:val="nil"/>
+              </w:pBdr>
+              <w:shd w:fill="auto" w:val="clear"/>
               <w:spacing w:before="0" w:line="240" w:lineRule="auto"/>
               <w:rPr>
                 <w:sz w:val="20"/>
@@ -322,9 +330,44 @@
                 <w:szCs w:val="20"/>
                 <w:rtl w:val="0"/>
               </w:rPr>
-              <w:t xml:space="preserve">Github:     </w:t>
+              <w:t xml:space="preserve">Website: </w:t>
             </w:r>
             <w:hyperlink r:id="rId8">
+              <w:r>
+                <w:rPr>
+                  <w:color w:val="1155cc"/>
+                  <w:sz w:val="20"/>
+                  <w:szCs w:val="20"/>
+                  <w:u w:val="single"/>
+                  <w:rtl w:val="0"/>
+                </w:rPr>
+                <w:t xml:space="preserve">https://www.afonso.dev</w:t>
+              </w:r>
+            </w:hyperlink>
+            <w:r>
+              <w:rPr>
+                <w:rtl w:val="0"/>
+              </w:rPr>
+            </w:r>
+          </w:p>
+          <w:p>
+            <w:pPr>
+              <w:widowControl w:val="0"/>
+              <w:spacing w:before="0" w:line="240" w:lineRule="auto"/>
+              <w:rPr>
+                <w:sz w:val="20"/>
+                <w:szCs w:val="20"/>
+              </w:rPr>
+            </w:pPr>
+            <w:r>
+              <w:rPr>
+                <w:sz w:val="20"/>
+                <w:szCs w:val="20"/>
+                <w:rtl w:val="0"/>
+              </w:rPr>
+              <w:t xml:space="preserve">Github:    </w:t>
+            </w:r>
+            <w:hyperlink r:id="rId9">
               <w:r>
                 <w:rPr>
                   <w:color w:val="1155cc"/>
@@ -367,7 +410,7 @@
               </w:rPr>
               <w:t xml:space="preserve">Linkedin: </w:t>
             </w:r>
-            <w:hyperlink r:id="rId9">
+            <w:hyperlink r:id="rId10">
               <w:r>
                 <w:rPr>
                   <w:color w:val="1155cc"/>
@@ -389,7 +432,7 @@
       </w:tr>
       <w:tr>
         <w:trPr>
-          <w:trHeight w:val="1560" w:hRule="atLeast"/>
+          <w:trHeight w:val="1220" w:hRule="atLeast"/>
         </w:trPr>
         <w:tc>
           <w:tcPr>
@@ -462,16 +505,16 @@
                 <wp:inline distB="114300" distT="114300" distL="114300" distR="114300">
                   <wp:extent cx="3981450" cy="25400"/>
                   <wp:effectExtent b="0" l="0" r="0" t="0"/>
-                  <wp:docPr descr="linha horizontal" id="2" name="image5.png"/>
+                  <wp:docPr descr="linha horizontal" id="2" name="image3.png"/>
                   <a:graphic>
                     <a:graphicData uri="http://schemas.openxmlformats.org/drawingml/2006/picture">
                       <pic:pic>
                         <pic:nvPicPr>
-                          <pic:cNvPr descr="linha horizontal" id="0" name="image5.png"/>
+                          <pic:cNvPr descr="linha horizontal" id="0" name="image3.png"/>
                           <pic:cNvPicPr preferRelativeResize="0"/>
                         </pic:nvPicPr>
                         <pic:blipFill>
-                          <a:blip r:embed="rId10"/>
+                          <a:blip r:embed="rId11"/>
                           <a:srcRect b="0" l="0" r="0" t="0"/>
                           <a:stretch>
                             <a:fillRect/>
@@ -726,16 +769,16 @@
                 <wp:inline distB="114300" distT="114300" distL="114300" distR="114300">
                   <wp:extent cx="3981450" cy="25400"/>
                   <wp:effectExtent b="0" l="0" r="0" t="0"/>
-                  <wp:docPr descr="linha horizontal" id="4" name="image5.png"/>
+                  <wp:docPr descr="linha horizontal" id="4" name="image3.png"/>
                   <a:graphic>
                     <a:graphicData uri="http://schemas.openxmlformats.org/drawingml/2006/picture">
                       <pic:pic>
                         <pic:nvPicPr>
-                          <pic:cNvPr descr="linha horizontal" id="0" name="image5.png"/>
+                          <pic:cNvPr descr="linha horizontal" id="0" name="image3.png"/>
                           <pic:cNvPicPr preferRelativeResize="0"/>
                         </pic:nvPicPr>
                         <pic:blipFill>
-                          <a:blip r:embed="rId10"/>
+                          <a:blip r:embed="rId11"/>
                           <a:srcRect b="0" l="0" r="0" t="0"/>
                           <a:stretch>
                             <a:fillRect/>
@@ -876,7 +919,7 @@
                 <w:szCs w:val="20"/>
                 <w:rtl w:val="0"/>
               </w:rPr>
-              <w:t xml:space="preserve">Docker</w:t>
+              <w:t xml:space="preserve">Restful APIs</w:t>
             </w:r>
           </w:p>
           <w:p>
@@ -900,7 +943,7 @@
                 <w:szCs w:val="20"/>
                 <w:rtl w:val="0"/>
               </w:rPr>
-              <w:t xml:space="preserve">Coffescript</w:t>
+              <w:t xml:space="preserve">Docker</w:t>
             </w:r>
           </w:p>
           <w:p>
@@ -1395,7 +1438,7 @@
                           <pic:cNvPicPr preferRelativeResize="0"/>
                         </pic:nvPicPr>
                         <pic:blipFill>
-                          <a:blip r:embed="rId11"/>
+                          <a:blip r:embed="rId12"/>
                           <a:srcRect b="0" l="0" r="0" t="0"/>
                           <a:stretch>
                             <a:fillRect/>
@@ -1496,8 +1539,8 @@
               <w:spacing w:before="100" w:line="240" w:lineRule="auto"/>
               <w:ind w:left="0" w:firstLine="0"/>
               <w:rPr>
-                <w:sz w:val="20"/>
-                <w:szCs w:val="20"/>
+                <w:sz w:val="2"/>
+                <w:szCs w:val="2"/>
               </w:rPr>
             </w:pPr>
             <w:r>
@@ -1510,11 +1553,19 @@
               <w:br w:type="textWrapping"/>
               <w:t xml:space="preserve">Integrated visual web components with back-end application logic built with Ruby on Rails;</w:t>
             </w:r>
+            <w:r>
+              <w:rPr>
+                <w:rtl w:val="0"/>
+              </w:rPr>
+            </w:r>
           </w:p>
           <w:p>
             <w:pPr>
               <w:spacing w:before="0" w:line="240" w:lineRule="auto"/>
-              <w:rPr/>
+              <w:rPr>
+                <w:sz w:val="14"/>
+                <w:szCs w:val="14"/>
+              </w:rPr>
             </w:pPr>
             <w:r>
               <w:rPr>
@@ -1755,7 +1806,7 @@
               </w:rPr>
               <w:t xml:space="preserve">Contributed to first production release of our large Learning management System called Elore (</w:t>
             </w:r>
-            <w:hyperlink r:id="rId12">
+            <w:hyperlink r:id="rId13">
               <w:r>
                 <w:rPr>
                   <w:color w:val="1155cc"/>
@@ -1911,16 +1962,16 @@
                 <wp:inline distB="114300" distT="114300" distL="114300" distR="114300">
                   <wp:extent cx="3981450" cy="25400"/>
                   <wp:effectExtent b="0" l="0" r="0" t="0"/>
-                  <wp:docPr descr="linha horizontal" id="6" name="image3.png"/>
+                  <wp:docPr descr="linha horizontal" id="6" name="image1.png"/>
                   <a:graphic>
                     <a:graphicData uri="http://schemas.openxmlformats.org/drawingml/2006/picture">
                       <pic:pic>
                         <pic:nvPicPr>
-                          <pic:cNvPr descr="linha horizontal" id="0" name="image3.png"/>
+                          <pic:cNvPr descr="linha horizontal" id="0" name="image1.png"/>
                           <pic:cNvPicPr preferRelativeResize="0"/>
                         </pic:nvPicPr>
                         <pic:blipFill>
-                          <a:blip r:embed="rId13"/>
+                          <a:blip r:embed="rId14"/>
                           <a:srcRect b="0" l="0" r="0" t="0"/>
                           <a:stretch>
                             <a:fillRect/>
@@ -2230,16 +2281,16 @@
                 <wp:inline distB="114300" distT="114300" distL="114300" distR="114300">
                   <wp:extent cx="3981450" cy="25400"/>
                   <wp:effectExtent b="0" l="0" r="0" t="0"/>
-                  <wp:docPr descr="linha horizontal" id="5" name="image1.png"/>
+                  <wp:docPr descr="linha horizontal" id="5" name="image4.png"/>
                   <a:graphic>
                     <a:graphicData uri="http://schemas.openxmlformats.org/drawingml/2006/picture">
                       <pic:pic>
                         <pic:nvPicPr>
-                          <pic:cNvPr descr="linha horizontal" id="0" name="image1.png"/>
+                          <pic:cNvPr descr="linha horizontal" id="0" name="image4.png"/>
                           <pic:cNvPicPr preferRelativeResize="0"/>
                         </pic:nvPicPr>
                         <pic:blipFill>
-                          <a:blip r:embed="rId14"/>
+                          <a:blip r:embed="rId15"/>
                           <a:srcRect b="0" l="0" r="0" t="0"/>
                           <a:stretch>
                             <a:fillRect/>

</xml_diff>